<commit_message>
Update Robotics impact on saving human lives.docx
</commit_message>
<xml_diff>
--- a/Robotics impact on saving human lives.docx
+++ b/Robotics impact on saving human lives.docx
@@ -178,21 +178,6 @@
           <w:shd w:fill="auto" w:val="clear"/>
         </w:rPr>
       </w:pPr>
-    </w:p>
-    <w:p>
-      <w:pPr>
-        <w:spacing w:before="0" w:after="160" w:line="259"/>
-        <w:ind w:right="0" w:left="0" w:firstLine="0"/>
-        <w:jc w:val="left"/>
-        <w:rPr>
-          <w:rFonts w:ascii="Calibri" w:hAnsi="Calibri" w:cs="Calibri" w:eastAsia="Calibri"/>
-          <w:color w:val="auto"/>
-          <w:spacing w:val="0"/>
-          <w:position w:val="0"/>
-          <w:sz w:val="22"/>
-          <w:shd w:fill="auto" w:val="clear"/>
-        </w:rPr>
-      </w:pPr>
       <w:r>
         <w:rPr>
           <w:rFonts w:ascii="Calibri" w:hAnsi="Calibri" w:cs="Calibri" w:eastAsia="Calibri"/>
@@ -243,7 +228,7 @@
           <w:sz w:val="22"/>
           <w:shd w:fill="auto" w:val="clear"/>
         </w:rPr>
-        <w:t xml:space="preserve">Accordingly to the UNICEF, there are an estimated 110 million active landmines buried in over 64 countries around the world. Around 2,000 persons are involved in monthly landmine accidents, 800 (40%) of whom are innocent civilians; that is, an average of a victim every 20 minutes dies [1]. </w:t>
+        <w:t xml:space="preserve">According to the UNICEF, there are an estimated 110 million active landmines buried in over 64 countries around the world. Around 2,000 persons are involved in monthly landmine accidents, 800 (40%) of whom are innocent civilians; that is, an average of a victim every 20 minutes dies [1]. </w:t>
       </w:r>
     </w:p>
     <w:p>
@@ -368,72 +353,57 @@
           <w:shd w:fill="auto" w:val="clear"/>
         </w:rPr>
       </w:pPr>
-    </w:p>
-    <w:p>
-      <w:pPr>
-        <w:spacing w:before="0" w:after="160" w:line="259"/>
-        <w:ind w:right="0" w:left="0" w:firstLine="0"/>
-        <w:jc w:val="left"/>
-        <w:rPr>
-          <w:rFonts w:ascii="Calibri" w:hAnsi="Calibri" w:cs="Calibri" w:eastAsia="Calibri"/>
-          <w:color w:val="auto"/>
-          <w:spacing w:val="0"/>
-          <w:position w:val="0"/>
-          <w:sz w:val="22"/>
-          <w:shd w:fill="auto" w:val="clear"/>
-        </w:rPr>
-      </w:pPr>
-      <w:r>
-        <w:rPr>
-          <w:rFonts w:ascii="Calibri" w:hAnsi="Calibri" w:cs="Calibri" w:eastAsia="Calibri"/>
-          <w:color w:val="auto"/>
-          <w:spacing w:val="0"/>
-          <w:position w:val="0"/>
-          <w:sz w:val="22"/>
-          <w:shd w:fill="auto" w:val="clear"/>
-        </w:rPr>
-        <w:t xml:space="preserve">There are many activites that are performed by humans in hazardous environment posing huge risk to their lives. Many of the worker lose their life in such conditions. A cable tunnel inspection is one activity which put life to great risk. Most of the big citites have underground systems of wires in tunnels. The wires in these tunnels catches fire due to excessive heat . So timely inspection is mandatory for safety. But the worker are at great risk beacuse these tunnels have toxic gases (CO CH4 CO2 ) which might lead to accidents and loss of their lives. Robots that are compact in size are being used to detect presence of these gases and it also check the temperature of the cable. </w:t>
-      </w:r>
-    </w:p>
-    <w:p>
-      <w:pPr>
-        <w:spacing w:before="0" w:after="160" w:line="259"/>
-        <w:ind w:right="0" w:left="0" w:firstLine="0"/>
-        <w:jc w:val="left"/>
-        <w:rPr>
-          <w:rFonts w:ascii="Calibri" w:hAnsi="Calibri" w:cs="Calibri" w:eastAsia="Calibri"/>
-          <w:color w:val="auto"/>
-          <w:spacing w:val="0"/>
-          <w:position w:val="0"/>
-          <w:sz w:val="22"/>
-          <w:shd w:fill="auto" w:val="clear"/>
-        </w:rPr>
-      </w:pPr>
-    </w:p>
-    <w:p>
-      <w:pPr>
-        <w:spacing w:before="0" w:after="160" w:line="259"/>
-        <w:ind w:right="0" w:left="0" w:firstLine="0"/>
-        <w:jc w:val="left"/>
-        <w:rPr>
-          <w:rFonts w:ascii="Calibri" w:hAnsi="Calibri" w:cs="Calibri" w:eastAsia="Calibri"/>
-          <w:color w:val="auto"/>
-          <w:spacing w:val="0"/>
-          <w:position w:val="0"/>
-          <w:sz w:val="22"/>
-          <w:shd w:fill="auto" w:val="clear"/>
-        </w:rPr>
-      </w:pPr>
-      <w:r>
-        <w:rPr>
-          <w:rFonts w:ascii="Calibri" w:hAnsi="Calibri" w:cs="Calibri" w:eastAsia="Calibri"/>
-          <w:color w:val="auto"/>
-          <w:spacing w:val="0"/>
-          <w:position w:val="0"/>
-          <w:sz w:val="22"/>
-          <w:shd w:fill="auto" w:val="clear"/>
-        </w:rPr>
-        <w:t xml:space="preserve">These robots take images and the way of the tunnel is recognized by an image processing algorithm. If the way is blocked, the robot will stop and send the status of the tunnel to a monitor. Otherwise, the robot will plan its moving path according to the image processing result. It also checks the concentration of gases, like CO, CH4, CO2 and O2 are collected in time. These robots also check the temperature by using the bright laser spot location in a frame of image. If the temperature or the gases' concentration is not in a safe limits then, a warning signal will be shown and the robot will come back to the overhead bin.</w:t>
+      <w:r>
+        <w:rPr>
+          <w:rFonts w:ascii="Calibri" w:hAnsi="Calibri" w:cs="Calibri" w:eastAsia="Calibri"/>
+          <w:color w:val="auto"/>
+          <w:spacing w:val="0"/>
+          <w:position w:val="0"/>
+          <w:sz w:val="22"/>
+          <w:shd w:fill="auto" w:val="clear"/>
+        </w:rPr>
+        <w:t xml:space="preserve">There are many activities that are performed by humans in hazardous environment posing huge risk to their lives. Many of the worker lose their life in such conditions. A cable tunnel inspection is one activity which put life to great risk. Most of the big cities have underground systems of wires in tunnels. The wires in these tunnels catches fire due to excessive heat . So timely inspection is mandatory for safety. But the worker are at great risk because these tunnels have toxic gases (CO CH4 CO2 ) which might lead to accidents and loss of their lives. Robots that are compact in size are being used to detect presence of these gases and it also check the temperature of the cable. </w:t>
+      </w:r>
+    </w:p>
+    <w:p>
+      <w:pPr>
+        <w:spacing w:before="0" w:after="160" w:line="259"/>
+        <w:ind w:right="0" w:left="0" w:firstLine="0"/>
+        <w:jc w:val="left"/>
+        <w:rPr>
+          <w:rFonts w:ascii="Calibri" w:hAnsi="Calibri" w:cs="Calibri" w:eastAsia="Calibri"/>
+          <w:color w:val="auto"/>
+          <w:spacing w:val="0"/>
+          <w:position w:val="0"/>
+          <w:sz w:val="22"/>
+          <w:shd w:fill="auto" w:val="clear"/>
+        </w:rPr>
+      </w:pPr>
+    </w:p>
+    <w:p>
+      <w:pPr>
+        <w:spacing w:before="0" w:after="160" w:line="259"/>
+        <w:ind w:right="0" w:left="0" w:firstLine="0"/>
+        <w:jc w:val="left"/>
+        <w:rPr>
+          <w:rFonts w:ascii="Calibri" w:hAnsi="Calibri" w:cs="Calibri" w:eastAsia="Calibri"/>
+          <w:color w:val="auto"/>
+          <w:spacing w:val="0"/>
+          <w:position w:val="0"/>
+          <w:sz w:val="22"/>
+          <w:shd w:fill="auto" w:val="clear"/>
+        </w:rPr>
+      </w:pPr>
+      <w:r>
+        <w:rPr>
+          <w:rFonts w:ascii="Calibri" w:hAnsi="Calibri" w:cs="Calibri" w:eastAsia="Calibri"/>
+          <w:color w:val="auto"/>
+          <w:spacing w:val="0"/>
+          <w:position w:val="0"/>
+          <w:sz w:val="22"/>
+          <w:shd w:fill="auto" w:val="clear"/>
+        </w:rPr>
+        <w:t xml:space="preserve">These robots take images and the way of the tunnel is recognized by an image processing algorithm. If the way is blocked, the robot will stop and send the status of the tunnel to a monitor. Otherwise, the robot will plan its moving path according to the image processing result. It also checks the concentration of gases, like CO, CH4, CO2 and O2 are collected in time. These robots also check the temperature by using the bright laser spot location in a frame of image. If the temperature or the gases' concentration is not in a safe limits then, a warning signal will be shown and the robot will come back to the overhead bin.[2]</w:t>
       </w:r>
     </w:p>
     <w:p>
@@ -491,21 +461,6 @@
           <w:shd w:fill="auto" w:val="clear"/>
         </w:rPr>
       </w:pPr>
-    </w:p>
-    <w:p>
-      <w:pPr>
-        <w:spacing w:before="0" w:after="160" w:line="259"/>
-        <w:ind w:right="0" w:left="0" w:firstLine="0"/>
-        <w:jc w:val="left"/>
-        <w:rPr>
-          <w:rFonts w:ascii="Calibri" w:hAnsi="Calibri" w:cs="Calibri" w:eastAsia="Calibri"/>
-          <w:color w:val="auto"/>
-          <w:spacing w:val="0"/>
-          <w:position w:val="0"/>
-          <w:sz w:val="22"/>
-          <w:shd w:fill="auto" w:val="clear"/>
-        </w:rPr>
-      </w:pPr>
       <w:r>
         <w:rPr>
           <w:rFonts w:ascii="Calibri" w:hAnsi="Calibri" w:cs="Calibri" w:eastAsia="Calibri"/>
@@ -520,22 +475,7 @@
     </w:p>
     <w:p>
       <w:pPr>
-        <w:spacing w:before="0" w:after="160" w:line="259"/>
-        <w:ind w:right="0" w:left="0" w:firstLine="0"/>
-        <w:jc w:val="left"/>
-        <w:rPr>
-          <w:rFonts w:ascii="Calibri" w:hAnsi="Calibri" w:cs="Calibri" w:eastAsia="Calibri"/>
-          <w:color w:val="auto"/>
-          <w:spacing w:val="0"/>
-          <w:position w:val="0"/>
-          <w:sz w:val="22"/>
-          <w:shd w:fill="auto" w:val="clear"/>
-        </w:rPr>
-      </w:pPr>
-    </w:p>
-    <w:p>
-      <w:pPr>
-        <w:spacing w:before="0" w:after="160" w:line="259"/>
+        <w:spacing w:before="0" w:after="0" w:line="259"/>
         <w:ind w:right="0" w:left="0" w:firstLine="0"/>
         <w:jc w:val="left"/>
         <w:rPr>
@@ -561,59 +501,59 @@
     </w:p>
     <w:p>
       <w:pPr>
-        <w:spacing w:before="0" w:after="160" w:line="259"/>
-        <w:ind w:right="0" w:left="0" w:firstLine="0"/>
-        <w:jc w:val="left"/>
-        <w:rPr>
-          <w:rFonts w:ascii="Calibri" w:hAnsi="Calibri" w:cs="Calibri" w:eastAsia="Calibri"/>
-          <w:color w:val="auto"/>
-          <w:spacing w:val="0"/>
-          <w:position w:val="0"/>
-          <w:sz w:val="22"/>
-          <w:shd w:fill="auto" w:val="clear"/>
-        </w:rPr>
-      </w:pPr>
-      <w:r>
-        <w:rPr>
-          <w:rFonts w:ascii="Calibri" w:hAnsi="Calibri" w:cs="Calibri" w:eastAsia="Calibri"/>
-          <w:color w:val="auto"/>
-          <w:spacing w:val="0"/>
-          <w:position w:val="0"/>
-          <w:sz w:val="22"/>
-          <w:shd w:fill="auto" w:val="clear"/>
-        </w:rPr>
-        <w:t xml:space="preserve">earthquakes, typhoon, tsunamis etc which in some cases cost lots of human life. </w:t>
-      </w:r>
-    </w:p>
-    <w:p>
-      <w:pPr>
-        <w:spacing w:before="0" w:after="160" w:line="259"/>
-        <w:ind w:right="0" w:left="0" w:firstLine="0"/>
-        <w:jc w:val="left"/>
-        <w:rPr>
-          <w:rFonts w:ascii="Calibri" w:hAnsi="Calibri" w:cs="Calibri" w:eastAsia="Calibri"/>
-          <w:color w:val="auto"/>
-          <w:spacing w:val="0"/>
-          <w:position w:val="0"/>
-          <w:sz w:val="22"/>
-          <w:shd w:fill="auto" w:val="clear"/>
-        </w:rPr>
-      </w:pPr>
-      <w:r>
-        <w:rPr>
-          <w:rFonts w:ascii="Calibri" w:hAnsi="Calibri" w:cs="Calibri" w:eastAsia="Calibri"/>
-          <w:color w:val="auto"/>
-          <w:spacing w:val="0"/>
-          <w:position w:val="0"/>
-          <w:sz w:val="22"/>
-          <w:shd w:fill="auto" w:val="clear"/>
-        </w:rPr>
-        <w:t xml:space="preserve">for example in 1995 japan was stuck with an earthquiak of 7.2 magnitude, which was </w:t>
-      </w:r>
-    </w:p>
-    <w:p>
-      <w:pPr>
-        <w:spacing w:before="0" w:after="160" w:line="259"/>
+        <w:spacing w:before="0" w:after="0" w:line="259"/>
+        <w:ind w:right="0" w:left="0" w:firstLine="0"/>
+        <w:jc w:val="left"/>
+        <w:rPr>
+          <w:rFonts w:ascii="Calibri" w:hAnsi="Calibri" w:cs="Calibri" w:eastAsia="Calibri"/>
+          <w:color w:val="auto"/>
+          <w:spacing w:val="0"/>
+          <w:position w:val="0"/>
+          <w:sz w:val="22"/>
+          <w:shd w:fill="auto" w:val="clear"/>
+        </w:rPr>
+      </w:pPr>
+      <w:r>
+        <w:rPr>
+          <w:rFonts w:ascii="Calibri" w:hAnsi="Calibri" w:cs="Calibri" w:eastAsia="Calibri"/>
+          <w:color w:val="auto"/>
+          <w:spacing w:val="0"/>
+          <w:position w:val="0"/>
+          <w:sz w:val="22"/>
+          <w:shd w:fill="auto" w:val="clear"/>
+        </w:rPr>
+        <w:t xml:space="preserve">earthquakes, typhoon, tsunamis  which in some cases cost lots of human life. </w:t>
+      </w:r>
+    </w:p>
+    <w:p>
+      <w:pPr>
+        <w:spacing w:before="0" w:after="0" w:line="259"/>
+        <w:ind w:right="0" w:left="0" w:firstLine="0"/>
+        <w:jc w:val="left"/>
+        <w:rPr>
+          <w:rFonts w:ascii="Calibri" w:hAnsi="Calibri" w:cs="Calibri" w:eastAsia="Calibri"/>
+          <w:color w:val="auto"/>
+          <w:spacing w:val="0"/>
+          <w:position w:val="0"/>
+          <w:sz w:val="22"/>
+          <w:shd w:fill="auto" w:val="clear"/>
+        </w:rPr>
+      </w:pPr>
+      <w:r>
+        <w:rPr>
+          <w:rFonts w:ascii="Calibri" w:hAnsi="Calibri" w:cs="Calibri" w:eastAsia="Calibri"/>
+          <w:color w:val="auto"/>
+          <w:spacing w:val="0"/>
+          <w:position w:val="0"/>
+          <w:sz w:val="22"/>
+          <w:shd w:fill="auto" w:val="clear"/>
+        </w:rPr>
+        <w:t xml:space="preserve">In 1995 japan was stuck with an earthquake of 7.2 magnitude, which was </w:t>
+      </w:r>
+    </w:p>
+    <w:p>
+      <w:pPr>
+        <w:spacing w:before="0" w:after="0" w:line="259"/>
         <w:ind w:right="0" w:left="0" w:firstLine="0"/>
         <w:jc w:val="left"/>
         <w:rPr>
@@ -639,178 +579,267 @@
     </w:p>
     <w:p>
       <w:pPr>
-        <w:spacing w:before="0" w:after="160" w:line="259"/>
-        <w:ind w:right="0" w:left="0" w:firstLine="0"/>
-        <w:jc w:val="left"/>
-        <w:rPr>
-          <w:rFonts w:ascii="Calibri" w:hAnsi="Calibri" w:cs="Calibri" w:eastAsia="Calibri"/>
-          <w:color w:val="auto"/>
-          <w:spacing w:val="0"/>
-          <w:position w:val="0"/>
-          <w:sz w:val="22"/>
-          <w:shd w:fill="auto" w:val="clear"/>
-        </w:rPr>
-      </w:pPr>
-      <w:r>
-        <w:rPr>
-          <w:rFonts w:ascii="Calibri" w:hAnsi="Calibri" w:cs="Calibri" w:eastAsia="Calibri"/>
-          <w:color w:val="auto"/>
-          <w:spacing w:val="0"/>
-          <w:position w:val="0"/>
-          <w:sz w:val="22"/>
-          <w:shd w:fill="auto" w:val="clear"/>
-        </w:rPr>
-        <w:t xml:space="preserve">property costed 10 trillion JYE(=100 billion USD). This Catastrophie triggered research</w:t>
-      </w:r>
-    </w:p>
-    <w:p>
-      <w:pPr>
-        <w:spacing w:before="0" w:after="160" w:line="259"/>
-        <w:ind w:right="0" w:left="0" w:firstLine="0"/>
-        <w:jc w:val="left"/>
-        <w:rPr>
-          <w:rFonts w:ascii="Calibri" w:hAnsi="Calibri" w:cs="Calibri" w:eastAsia="Calibri"/>
-          <w:color w:val="auto"/>
-          <w:spacing w:val="0"/>
-          <w:position w:val="0"/>
-          <w:sz w:val="22"/>
-          <w:shd w:fill="auto" w:val="clear"/>
-        </w:rPr>
-      </w:pPr>
-      <w:r>
-        <w:rPr>
-          <w:rFonts w:ascii="Calibri" w:hAnsi="Calibri" w:cs="Calibri" w:eastAsia="Calibri"/>
-          <w:color w:val="auto"/>
-          <w:spacing w:val="0"/>
-          <w:position w:val="0"/>
-          <w:sz w:val="22"/>
-          <w:shd w:fill="auto" w:val="clear"/>
-        </w:rPr>
-        <w:t xml:space="preserve">into recuse robotics in Japan.[4]</w:t>
-      </w:r>
-    </w:p>
-    <w:p>
-      <w:pPr>
-        <w:spacing w:before="0" w:after="160" w:line="259"/>
-        <w:ind w:right="0" w:left="0" w:firstLine="0"/>
-        <w:jc w:val="left"/>
-        <w:rPr>
-          <w:rFonts w:ascii="Calibri" w:hAnsi="Calibri" w:cs="Calibri" w:eastAsia="Calibri"/>
-          <w:color w:val="auto"/>
-          <w:spacing w:val="0"/>
-          <w:position w:val="0"/>
-          <w:sz w:val="22"/>
-          <w:shd w:fill="auto" w:val="clear"/>
-        </w:rPr>
-      </w:pPr>
-    </w:p>
-    <w:p>
-      <w:pPr>
-        <w:spacing w:before="0" w:after="160" w:line="259"/>
-        <w:ind w:right="0" w:left="0" w:firstLine="0"/>
-        <w:jc w:val="left"/>
-        <w:rPr>
-          <w:rFonts w:ascii="Calibri" w:hAnsi="Calibri" w:cs="Calibri" w:eastAsia="Calibri"/>
-          <w:color w:val="auto"/>
-          <w:spacing w:val="0"/>
-          <w:position w:val="0"/>
-          <w:sz w:val="22"/>
-          <w:shd w:fill="auto" w:val="clear"/>
-        </w:rPr>
-      </w:pPr>
-      <w:r>
-        <w:rPr>
-          <w:rFonts w:ascii="Calibri" w:hAnsi="Calibri" w:cs="Calibri" w:eastAsia="Calibri"/>
-          <w:color w:val="auto"/>
-          <w:spacing w:val="0"/>
-          <w:position w:val="0"/>
-          <w:sz w:val="22"/>
-          <w:shd w:fill="auto" w:val="clear"/>
-        </w:rPr>
-        <w:t xml:space="preserve">    Scientists and engineers </w:t>
-      </w:r>
-    </w:p>
-    <w:p>
-      <w:pPr>
-        <w:spacing w:before="0" w:after="160" w:line="259"/>
-        <w:ind w:right="0" w:left="0" w:firstLine="0"/>
-        <w:jc w:val="left"/>
-        <w:rPr>
-          <w:rFonts w:ascii="Calibri" w:hAnsi="Calibri" w:cs="Calibri" w:eastAsia="Calibri"/>
-          <w:color w:val="auto"/>
-          <w:spacing w:val="0"/>
-          <w:position w:val="0"/>
-          <w:sz w:val="22"/>
-          <w:shd w:fill="auto" w:val="clear"/>
-        </w:rPr>
-      </w:pPr>
-      <w:r>
-        <w:rPr>
-          <w:rFonts w:ascii="Calibri" w:hAnsi="Calibri" w:cs="Calibri" w:eastAsia="Calibri"/>
-          <w:color w:val="auto"/>
-          <w:spacing w:val="0"/>
-          <w:position w:val="0"/>
-          <w:sz w:val="22"/>
-          <w:shd w:fill="auto" w:val="clear"/>
-        </w:rPr>
-        <w:t xml:space="preserve">    Whenever disasters like earthquake happens and buildings gets damaged or completly brought down, at that moment every second counts to save as many human lives as possible who are struck underneath the rubble. Many people lives</w:t>
-      </w:r>
-    </w:p>
-    <w:p>
-      <w:pPr>
-        <w:spacing w:before="0" w:after="160" w:line="259"/>
-        <w:ind w:right="0" w:left="0" w:firstLine="0"/>
-        <w:jc w:val="left"/>
-        <w:rPr>
-          <w:rFonts w:ascii="Calibri" w:hAnsi="Calibri" w:cs="Calibri" w:eastAsia="Calibri"/>
-          <w:color w:val="auto"/>
-          <w:spacing w:val="0"/>
-          <w:position w:val="0"/>
-          <w:sz w:val="22"/>
-          <w:shd w:fill="auto" w:val="clear"/>
-        </w:rPr>
-      </w:pPr>
-      <w:r>
-        <w:rPr>
-          <w:rFonts w:ascii="Calibri" w:hAnsi="Calibri" w:cs="Calibri" w:eastAsia="Calibri"/>
-          <w:color w:val="auto"/>
-          <w:spacing w:val="0"/>
-          <w:position w:val="0"/>
-          <w:sz w:val="22"/>
-          <w:shd w:fill="auto" w:val="clear"/>
-        </w:rPr>
-        <w:t xml:space="preserve">    Even EU has funded a project NIFTi which is aimed at building intelligent ,collaborative robots that could aid humans in exploring disaster sites. In 2012, Mirandola in Emilia-Romagna,northern Italy was stuck with an earthquake and NIFTi was deployed for reconnaissance mission. [3]</w:t>
-      </w:r>
-    </w:p>
-    <w:p>
-      <w:pPr>
-        <w:spacing w:before="0" w:after="160" w:line="259"/>
-        <w:ind w:right="0" w:left="0" w:firstLine="0"/>
-        <w:jc w:val="left"/>
-        <w:rPr>
-          <w:rFonts w:ascii="Calibri" w:hAnsi="Calibri" w:cs="Calibri" w:eastAsia="Calibri"/>
-          <w:color w:val="auto"/>
-          <w:spacing w:val="0"/>
-          <w:position w:val="0"/>
-          <w:sz w:val="22"/>
-          <w:shd w:fill="auto" w:val="clear"/>
-        </w:rPr>
-      </w:pPr>
-    </w:p>
-    <w:p>
-      <w:pPr>
-        <w:spacing w:before="0" w:after="160" w:line="259"/>
-        <w:ind w:right="0" w:left="0" w:firstLine="0"/>
-        <w:jc w:val="left"/>
-        <w:rPr>
-          <w:rFonts w:ascii="Calibri" w:hAnsi="Calibri" w:cs="Calibri" w:eastAsia="Calibri"/>
-          <w:color w:val="auto"/>
-          <w:spacing w:val="0"/>
-          <w:position w:val="0"/>
-          <w:sz w:val="22"/>
-          <w:shd w:fill="auto" w:val="clear"/>
-        </w:rPr>
-      </w:pPr>
+        <w:spacing w:before="0" w:after="0" w:line="259"/>
+        <w:ind w:right="0" w:left="0" w:firstLine="0"/>
+        <w:jc w:val="left"/>
+        <w:rPr>
+          <w:rFonts w:ascii="Calibri" w:hAnsi="Calibri" w:cs="Calibri" w:eastAsia="Calibri"/>
+          <w:color w:val="auto"/>
+          <w:spacing w:val="0"/>
+          <w:position w:val="0"/>
+          <w:sz w:val="22"/>
+          <w:shd w:fill="auto" w:val="clear"/>
+        </w:rPr>
+      </w:pPr>
+      <w:r>
+        <w:rPr>
+          <w:rFonts w:ascii="Calibri" w:hAnsi="Calibri" w:cs="Calibri" w:eastAsia="Calibri"/>
+          <w:color w:val="auto"/>
+          <w:spacing w:val="0"/>
+          <w:position w:val="0"/>
+          <w:sz w:val="22"/>
+          <w:shd w:fill="auto" w:val="clear"/>
+        </w:rPr>
+        <w:t xml:space="preserve">property costed 10 trillion JYE(=100 billion USD). This Catastrophic event triggered research</w:t>
+      </w:r>
+    </w:p>
+    <w:p>
+      <w:pPr>
+        <w:spacing w:before="0" w:after="0" w:line="259"/>
+        <w:ind w:right="0" w:left="0" w:firstLine="0"/>
+        <w:jc w:val="left"/>
+        <w:rPr>
+          <w:rFonts w:ascii="Calibri" w:hAnsi="Calibri" w:cs="Calibri" w:eastAsia="Calibri"/>
+          <w:color w:val="auto"/>
+          <w:spacing w:val="0"/>
+          <w:position w:val="0"/>
+          <w:sz w:val="22"/>
+          <w:shd w:fill="auto" w:val="clear"/>
+        </w:rPr>
+      </w:pPr>
+      <w:r>
+        <w:rPr>
+          <w:rFonts w:ascii="Calibri" w:hAnsi="Calibri" w:cs="Calibri" w:eastAsia="Calibri"/>
+          <w:color w:val="auto"/>
+          <w:spacing w:val="0"/>
+          <w:position w:val="0"/>
+          <w:sz w:val="22"/>
+          <w:shd w:fill="auto" w:val="clear"/>
+        </w:rPr>
+        <w:t xml:space="preserve">into recuse robotics in Japan.[3]</w:t>
+      </w:r>
+    </w:p>
+    <w:p>
+      <w:pPr>
+        <w:spacing w:before="0" w:after="160" w:line="259"/>
+        <w:ind w:right="0" w:left="0" w:firstLine="0"/>
+        <w:jc w:val="left"/>
+        <w:rPr>
+          <w:rFonts w:ascii="Calibri" w:hAnsi="Calibri" w:cs="Calibri" w:eastAsia="Calibri"/>
+          <w:color w:val="auto"/>
+          <w:spacing w:val="0"/>
+          <w:position w:val="0"/>
+          <w:sz w:val="22"/>
+          <w:shd w:fill="auto" w:val="clear"/>
+        </w:rPr>
+      </w:pPr>
+    </w:p>
+    <w:p>
+      <w:pPr>
+        <w:spacing w:before="0" w:after="160" w:line="259"/>
+        <w:ind w:right="0" w:left="0" w:firstLine="0"/>
+        <w:jc w:val="left"/>
+        <w:rPr>
+          <w:rFonts w:ascii="Calibri" w:hAnsi="Calibri" w:cs="Calibri" w:eastAsia="Calibri"/>
+          <w:color w:val="auto"/>
+          <w:spacing w:val="0"/>
+          <w:position w:val="0"/>
+          <w:sz w:val="22"/>
+          <w:shd w:fill="auto" w:val="clear"/>
+        </w:rPr>
+      </w:pPr>
+      <w:r>
+        <w:rPr>
+          <w:rFonts w:ascii="Calibri" w:hAnsi="Calibri" w:cs="Calibri" w:eastAsia="Calibri"/>
+          <w:color w:val="auto"/>
+          <w:spacing w:val="0"/>
+          <w:position w:val="0"/>
+          <w:sz w:val="22"/>
+          <w:shd w:fill="auto" w:val="clear"/>
+        </w:rPr>
+        <w:t xml:space="preserve">    Scientists and engineers are working hard everyday to advance in technology to develop even better robots which can save more lives of both the victims and the rescuers. </w:t>
+      </w:r>
+    </w:p>
+    <w:p>
+      <w:pPr>
+        <w:spacing w:before="0" w:after="160" w:line="259"/>
+        <w:ind w:right="0" w:left="0" w:firstLine="0"/>
+        <w:jc w:val="left"/>
+        <w:rPr>
+          <w:rFonts w:ascii="Calibri" w:hAnsi="Calibri" w:cs="Calibri" w:eastAsia="Calibri"/>
+          <w:color w:val="auto"/>
+          <w:spacing w:val="0"/>
+          <w:position w:val="0"/>
+          <w:sz w:val="22"/>
+          <w:shd w:fill="auto" w:val="clear"/>
+        </w:rPr>
+      </w:pPr>
+      <w:r>
+        <w:rPr>
+          <w:rFonts w:ascii="Calibri" w:hAnsi="Calibri" w:cs="Calibri" w:eastAsia="Calibri"/>
+          <w:color w:val="auto"/>
+          <w:spacing w:val="0"/>
+          <w:position w:val="0"/>
+          <w:sz w:val="22"/>
+          <w:shd w:fill="auto" w:val="clear"/>
+        </w:rPr>
+        <w:t xml:space="preserve">    Whenever disasters like earthquake strikes and buildings gets damaged or completely destroyed, at that moment every second counts to save as many human lives as possible who are struck underneath the rubble. Many people die without getting help from rescuers and many times challenge arises when victim is stuck under rubble and rescuers can't reach them or have trouble locating their exact location. Scientist and engineers are developing small robots HELIOS VII which are equipped with a camera, can move on rough terrain with specially equipped tracks and can travel to places which are hard to reach. Thus providing a better vision to the rescuers and increasing the chances of saving victim. Also another version of HELIOS is carrier which is equipped with UWB radar system which transmits UWB pulses down towards a subject buried under a rubble. This method detects respiratory motion of survivors in the received signals. Thus improving the chances of locating people under rubble where even cameras can't reach.[3]</w:t>
+      </w:r>
+    </w:p>
+    <w:p>
+      <w:pPr>
+        <w:spacing w:before="0" w:after="160" w:line="259"/>
+        <w:ind w:right="0" w:left="0" w:firstLine="0"/>
+        <w:jc w:val="left"/>
+        <w:rPr>
+          <w:rFonts w:ascii="Calibri" w:hAnsi="Calibri" w:cs="Calibri" w:eastAsia="Calibri"/>
+          <w:color w:val="auto"/>
+          <w:spacing w:val="0"/>
+          <w:position w:val="0"/>
+          <w:sz w:val="22"/>
+          <w:shd w:fill="auto" w:val="clear"/>
+        </w:rPr>
+      </w:pPr>
+      <w:r>
+        <w:rPr>
+          <w:rFonts w:ascii="Calibri" w:hAnsi="Calibri" w:cs="Calibri" w:eastAsia="Calibri"/>
+          <w:color w:val="auto"/>
+          <w:spacing w:val="0"/>
+          <w:position w:val="0"/>
+          <w:sz w:val="22"/>
+          <w:shd w:fill="auto" w:val="clear"/>
+        </w:rPr>
+        <w:t xml:space="preserve">    Even EU has funded a project NIFTi which is aimed at building intelligent, collaborative robots that could aid humans in exploring disaster sites. In 2012, Mirandola in Emilia-Romagna,northern Italy was stuck with an earthquake and NIFTi was deployed for reconnaissance mission. [4]</w:t>
+      </w:r>
+    </w:p>
+    <w:p>
+      <w:pPr>
+        <w:spacing w:before="0" w:after="160" w:line="259"/>
+        <w:ind w:right="0" w:left="0" w:firstLine="0"/>
+        <w:jc w:val="left"/>
+        <w:rPr>
+          <w:rFonts w:ascii="Calibri" w:hAnsi="Calibri" w:cs="Calibri" w:eastAsia="Calibri"/>
+          <w:color w:val="auto"/>
+          <w:spacing w:val="0"/>
+          <w:position w:val="0"/>
+          <w:sz w:val="22"/>
+          <w:shd w:fill="auto" w:val="clear"/>
+        </w:rPr>
+      </w:pPr>
+    </w:p>
+    <w:p>
+      <w:pPr>
+        <w:spacing w:before="0" w:after="160" w:line="259"/>
+        <w:ind w:right="0" w:left="0" w:firstLine="0"/>
+        <w:jc w:val="left"/>
+        <w:rPr>
+          <w:rFonts w:ascii="Calibri" w:hAnsi="Calibri" w:cs="Calibri" w:eastAsia="Calibri"/>
+          <w:color w:val="auto"/>
+          <w:spacing w:val="0"/>
+          <w:position w:val="0"/>
+          <w:sz w:val="22"/>
+          <w:shd w:fill="auto" w:val="clear"/>
+        </w:rPr>
+      </w:pPr>
+      <w:r>
+        <w:rPr>
+          <w:rFonts w:ascii="Calibri" w:hAnsi="Calibri" w:cs="Calibri" w:eastAsia="Calibri"/>
+          <w:color w:val="auto"/>
+          <w:spacing w:val="0"/>
+          <w:position w:val="0"/>
+          <w:sz w:val="22"/>
+          <w:shd w:fill="auto" w:val="clear"/>
+        </w:rPr>
+        <w:t xml:space="preserve">Robots and COVID19</w:t>
+      </w:r>
+    </w:p>
+    <w:p>
+      <w:pPr>
+        <w:spacing w:before="0" w:after="160" w:line="259"/>
+        <w:ind w:right="0" w:left="0" w:firstLine="0"/>
+        <w:jc w:val="left"/>
+        <w:rPr>
+          <w:rFonts w:ascii="Calibri" w:hAnsi="Calibri" w:cs="Calibri" w:eastAsia="Calibri"/>
+          <w:color w:val="auto"/>
+          <w:spacing w:val="0"/>
+          <w:position w:val="0"/>
+          <w:sz w:val="22"/>
+          <w:shd w:fill="auto" w:val="clear"/>
+        </w:rPr>
+      </w:pPr>
+      <w:r>
+        <w:rPr>
+          <w:rFonts w:ascii="Calibri" w:hAnsi="Calibri" w:cs="Calibri" w:eastAsia="Calibri"/>
+          <w:color w:val="auto"/>
+          <w:spacing w:val="0"/>
+          <w:position w:val="0"/>
+          <w:sz w:val="22"/>
+          <w:shd w:fill="auto" w:val="clear"/>
+        </w:rPr>
+        <w:t xml:space="preserve">    The outbreak of COVID19 became a pandemic, us humans were not prepared for it. Since this Corona virus spread through human contact, robots could have been used to reduce/avoid contact between Doctors and nurses with patients. Robots have potential to be deployed and assist front line workers with disinfection, delivering food and medicines, assisting border controls.[5]</w:t>
+      </w:r>
+    </w:p>
+    <w:p>
+      <w:pPr>
+        <w:spacing w:before="0" w:after="160" w:line="259"/>
+        <w:ind w:right="0" w:left="0" w:firstLine="0"/>
+        <w:jc w:val="left"/>
+        <w:rPr>
+          <w:rFonts w:ascii="Calibri" w:hAnsi="Calibri" w:cs="Calibri" w:eastAsia="Calibri"/>
+          <w:color w:val="auto"/>
+          <w:spacing w:val="0"/>
+          <w:position w:val="0"/>
+          <w:sz w:val="22"/>
+          <w:shd w:fill="auto" w:val="clear"/>
+        </w:rPr>
+      </w:pPr>
+      <w:r>
+        <w:rPr>
+          <w:rFonts w:ascii="Calibri" w:hAnsi="Calibri" w:cs="Calibri" w:eastAsia="Calibri"/>
+          <w:color w:val="auto"/>
+          <w:spacing w:val="0"/>
+          <w:position w:val="0"/>
+          <w:sz w:val="22"/>
+          <w:shd w:fill="auto" w:val="clear"/>
+        </w:rPr>
+        <w:t xml:space="preserve">    "COVID-19 may drive sustained research in robotics to address risks of infectious diseases."[5]</w:t>
+      </w:r>
+    </w:p>
+    <w:p>
+      <w:pPr>
+        <w:spacing w:before="0" w:after="160" w:line="259"/>
+        <w:ind w:right="0" w:left="0" w:firstLine="0"/>
+        <w:jc w:val="left"/>
+        <w:rPr>
+          <w:rFonts w:ascii="Calibri" w:hAnsi="Calibri" w:cs="Calibri" w:eastAsia="Calibri"/>
+          <w:color w:val="auto"/>
+          <w:spacing w:val="0"/>
+          <w:position w:val="0"/>
+          <w:sz w:val="22"/>
+          <w:shd w:fill="auto" w:val="clear"/>
+        </w:rPr>
+      </w:pPr>
+      <w:r>
+        <w:rPr>
+          <w:rFonts w:ascii="Calibri" w:hAnsi="Calibri" w:cs="Calibri" w:eastAsia="Calibri"/>
+          <w:color w:val="auto"/>
+          <w:spacing w:val="0"/>
+          <w:position w:val="0"/>
+          <w:sz w:val="22"/>
+          <w:shd w:fill="auto" w:val="clear"/>
+        </w:rPr>
+        <w:t xml:space="preserve">   Brigham and Woman's hospital in Boston deployed a robot called "Spot" which is developed by robotics firm Boston Dynamics. Although Robot Spot is only being used for interviewing patients but Boston Dynamics are experimenting by attaching a UV-C or other technology on back of robot, that could be used to kill virus particles and disinfect surfaces.[6]</w:t>
+      </w:r>
     </w:p>
     <w:p>
       <w:pPr>
@@ -969,59 +998,133 @@
           <w:sz w:val="22"/>
           <w:shd w:fill="auto" w:val="clear"/>
         </w:rPr>
-        <w:t xml:space="preserve">[2]Gregory, B. , (2000), Choices and considerations for the selection of power cables in tunnel installations, Cables in Tunnels, (9 May 2000), pp.1</w:t>
-      </w:r>
-      <w:r>
-        <w:rPr>
-          <w:rFonts w:ascii="Calibri" w:hAnsi="Calibri" w:cs="Calibri" w:eastAsia="Calibri"/>
-          <w:color w:val="auto"/>
-          <w:spacing w:val="0"/>
-          <w:position w:val="0"/>
-          <w:sz w:val="22"/>
-          <w:shd w:fill="auto" w:val="clear"/>
-        </w:rPr>
-        <w:t xml:space="preserve">–9</w:t>
-      </w:r>
-    </w:p>
-    <w:p>
-      <w:pPr>
-        <w:spacing w:before="0" w:after="160" w:line="259"/>
-        <w:ind w:right="0" w:left="0" w:firstLine="0"/>
-        <w:jc w:val="left"/>
-        <w:rPr>
-          <w:rFonts w:ascii="Calibri" w:hAnsi="Calibri" w:cs="Calibri" w:eastAsia="Calibri"/>
-          <w:color w:val="auto"/>
-          <w:spacing w:val="0"/>
-          <w:position w:val="0"/>
-          <w:sz w:val="22"/>
-          <w:shd w:fill="auto" w:val="clear"/>
-        </w:rPr>
-      </w:pPr>
-    </w:p>
-    <w:p>
-      <w:pPr>
-        <w:spacing w:before="0" w:after="160" w:line="259"/>
-        <w:ind w:right="0" w:left="0" w:firstLine="0"/>
-        <w:jc w:val="left"/>
-        <w:rPr>
-          <w:rFonts w:ascii="Calibri" w:hAnsi="Calibri" w:cs="Calibri" w:eastAsia="Calibri"/>
-          <w:color w:val="auto"/>
-          <w:spacing w:val="0"/>
-          <w:position w:val="0"/>
-          <w:sz w:val="22"/>
-          <w:shd w:fill="auto" w:val="clear"/>
-        </w:rPr>
-      </w:pPr>
-      <w:r>
-        <w:rPr>
-          <w:rFonts w:ascii="Calibri" w:hAnsi="Calibri" w:cs="Calibri" w:eastAsia="Calibri"/>
-          <w:color w:val="auto"/>
-          <w:spacing w:val="0"/>
-          <w:position w:val="0"/>
-          <w:sz w:val="22"/>
-          <w:shd w:fill="auto" w:val="clear"/>
-        </w:rPr>
-        <w:t xml:space="preserve">[3]NIFTi (Natural Human–robot Cooperation in Dynamic Environments). 2013. Available from: </w:t>
+        <w:t xml:space="preserve">[2]Gregory, B. , (2000), Choices and considerations for the selection of power cables in tunnel installations, Cables in Tunnels, (9 May 2000), pp.1–9</w:t>
+      </w:r>
+    </w:p>
+    <w:p>
+      <w:pPr>
+        <w:spacing w:before="0" w:after="160" w:line="259"/>
+        <w:ind w:right="0" w:left="0" w:firstLine="0"/>
+        <w:jc w:val="left"/>
+        <w:rPr>
+          <w:rFonts w:ascii="Calibri" w:hAnsi="Calibri" w:cs="Calibri" w:eastAsia="Calibri"/>
+          <w:color w:val="auto"/>
+          <w:spacing w:val="0"/>
+          <w:position w:val="0"/>
+          <w:sz w:val="22"/>
+          <w:shd w:fill="auto" w:val="clear"/>
+        </w:rPr>
+      </w:pPr>
+    </w:p>
+    <w:p>
+      <w:pPr>
+        <w:spacing w:before="0" w:after="160" w:line="259"/>
+        <w:ind w:right="0" w:left="0" w:firstLine="0"/>
+        <w:jc w:val="left"/>
+        <w:rPr>
+          <w:rFonts w:ascii="Calibri" w:hAnsi="Calibri" w:cs="Calibri" w:eastAsia="Calibri"/>
+          <w:color w:val="auto"/>
+          <w:spacing w:val="0"/>
+          <w:position w:val="0"/>
+          <w:sz w:val="22"/>
+          <w:shd w:fill="auto" w:val="clear"/>
+        </w:rPr>
+      </w:pPr>
+      <w:r>
+        <w:rPr>
+          <w:rFonts w:ascii="Calibri" w:hAnsi="Calibri" w:cs="Calibri" w:eastAsia="Calibri"/>
+          <w:color w:val="auto"/>
+          <w:spacing w:val="0"/>
+          <w:position w:val="0"/>
+          <w:sz w:val="22"/>
+          <w:shd w:fill="auto" w:val="clear"/>
+        </w:rPr>
+        <w:t xml:space="preserve">[</w:t>
+      </w:r>
+      <w:r>
+        <w:rPr>
+          <w:rFonts w:ascii="Calibri" w:hAnsi="Calibri" w:cs="Calibri" w:eastAsia="Calibri"/>
+          <w:color w:val="auto"/>
+          <w:spacing w:val="0"/>
+          <w:position w:val="0"/>
+          <w:sz w:val="22"/>
+          <w:shd w:fill="auto" w:val="clear"/>
+        </w:rPr>
+        <w:t xml:space="preserve">3</w:t>
+      </w:r>
+      <w:r>
+        <w:rPr>
+          <w:rFonts w:ascii="Calibri" w:hAnsi="Calibri" w:cs="Calibri" w:eastAsia="Calibri"/>
+          <w:color w:val="auto"/>
+          <w:spacing w:val="0"/>
+          <w:position w:val="0"/>
+          <w:sz w:val="22"/>
+          <w:shd w:fill="auto" w:val="clear"/>
+        </w:rPr>
+        <w:t xml:space="preserve">]Tadokoro, S.. (2009). Rescue robotics: DDT project on robots and systems for urban search and rescue. 10.1007/978-1-84882-474-4. </w:t>
+      </w:r>
+    </w:p>
+    <w:p>
+      <w:pPr>
+        <w:spacing w:before="0" w:after="160" w:line="259"/>
+        <w:ind w:right="0" w:left="0" w:firstLine="0"/>
+        <w:jc w:val="left"/>
+        <w:rPr>
+          <w:rFonts w:ascii="Calibri" w:hAnsi="Calibri" w:cs="Calibri" w:eastAsia="Calibri"/>
+          <w:color w:val="auto"/>
+          <w:spacing w:val="0"/>
+          <w:position w:val="0"/>
+          <w:sz w:val="22"/>
+          <w:shd w:fill="auto" w:val="clear"/>
+        </w:rPr>
+      </w:pPr>
+    </w:p>
+    <w:p>
+      <w:pPr>
+        <w:spacing w:before="0" w:after="160" w:line="259"/>
+        <w:ind w:right="0" w:left="0" w:firstLine="0"/>
+        <w:jc w:val="left"/>
+        <w:rPr>
+          <w:rFonts w:ascii="Calibri" w:hAnsi="Calibri" w:cs="Calibri" w:eastAsia="Calibri"/>
+          <w:color w:val="auto"/>
+          <w:spacing w:val="0"/>
+          <w:position w:val="0"/>
+          <w:sz w:val="22"/>
+          <w:shd w:fill="auto" w:val="clear"/>
+        </w:rPr>
+      </w:pPr>
+      <w:r>
+        <w:rPr>
+          <w:rFonts w:ascii="Calibri" w:hAnsi="Calibri" w:cs="Calibri" w:eastAsia="Calibri"/>
+          <w:color w:val="auto"/>
+          <w:spacing w:val="0"/>
+          <w:position w:val="0"/>
+          <w:sz w:val="22"/>
+          <w:shd w:fill="auto" w:val="clear"/>
+        </w:rPr>
+        <w:t xml:space="preserve">[</w:t>
+      </w:r>
+      <w:r>
+        <w:rPr>
+          <w:rFonts w:ascii="Calibri" w:hAnsi="Calibri" w:cs="Calibri" w:eastAsia="Calibri"/>
+          <w:color w:val="auto"/>
+          <w:spacing w:val="0"/>
+          <w:position w:val="0"/>
+          <w:sz w:val="22"/>
+          <w:shd w:fill="auto" w:val="clear"/>
+        </w:rPr>
+        <w:t xml:space="preserve">4</w:t>
+      </w:r>
+      <w:r>
+        <w:rPr>
+          <w:rFonts w:ascii="Calibri" w:hAnsi="Calibri" w:cs="Calibri" w:eastAsia="Calibri"/>
+          <w:color w:val="auto"/>
+          <w:spacing w:val="0"/>
+          <w:position w:val="0"/>
+          <w:sz w:val="22"/>
+          <w:shd w:fill="auto" w:val="clear"/>
+        </w:rPr>
+        <w:t xml:space="preserve">]NIFTi (Natural Human–robot Cooperation in Dynamic Environments). 2013. Available from: </w:t>
       </w:r>
       <w:hyperlink xmlns:r="http://schemas.openxmlformats.org/officeDocument/2006/relationships" r:id="docRId0">
         <w:r>
@@ -1087,8 +1190,49 @@
           <w:sz w:val="22"/>
           <w:shd w:fill="auto" w:val="clear"/>
         </w:rPr>
-        <w:t xml:space="preserve">[4]Tadokoro, S.. (2009). Rescue robotics: DDT project on robots and systems for urban search and rescue. 10.1007/978-1-84882-474-4. </w:t>
-      </w:r>
+        <w:t xml:space="preserve">[5] G.-Z. Yang, B. J. Nelson, R. R. Murphy, H. Choset, H. Christensen, S. H. Collins, P. Dario, K. Goldberg, K. Ikuta, N. Jacobstein, D. Kragic, R. H. Taylor, M. McNutt, Combating COVID-19—The role of robotics in managing public health and infectious diseases. Sci. Robot. 5, eabb5589 (2020).Google Scholar</w:t>
+      </w:r>
+    </w:p>
+    <w:p>
+      <w:pPr>
+        <w:spacing w:before="0" w:after="160" w:line="259"/>
+        <w:ind w:right="0" w:left="0" w:firstLine="0"/>
+        <w:jc w:val="left"/>
+        <w:rPr>
+          <w:rFonts w:ascii="Calibri" w:hAnsi="Calibri" w:cs="Calibri" w:eastAsia="Calibri"/>
+          <w:color w:val="auto"/>
+          <w:spacing w:val="0"/>
+          <w:position w:val="0"/>
+          <w:sz w:val="22"/>
+          <w:shd w:fill="auto" w:val="clear"/>
+        </w:rPr>
+      </w:pPr>
+      <w:r>
+        <w:rPr>
+          <w:rFonts w:ascii="Calibri" w:hAnsi="Calibri" w:cs="Calibri" w:eastAsia="Calibri"/>
+          <w:color w:val="auto"/>
+          <w:spacing w:val="0"/>
+          <w:position w:val="0"/>
+          <w:sz w:val="22"/>
+          <w:shd w:fill="auto" w:val="clear"/>
+        </w:rPr>
+        <w:t xml:space="preserve">[6]https://www.bostondynamics.com/COVID-19</w:t>
+      </w:r>
+    </w:p>
+    <w:p>
+      <w:pPr>
+        <w:spacing w:before="0" w:after="200" w:line="276"/>
+        <w:ind w:right="0" w:left="0" w:firstLine="0"/>
+        <w:jc w:val="left"/>
+        <w:rPr>
+          <w:rFonts w:ascii="Calibri" w:hAnsi="Calibri" w:cs="Calibri" w:eastAsia="Calibri"/>
+          <w:color w:val="auto"/>
+          <w:spacing w:val="0"/>
+          <w:position w:val="0"/>
+          <w:sz w:val="22"/>
+          <w:shd w:fill="auto" w:val="clear"/>
+        </w:rPr>
+      </w:pPr>
     </w:p>
   </w:body>
 </w:document>

</xml_diff>